<commit_message>
creacion de estructura de pagina pricipal dond ese van a almacenar las aplicaciones, esta estructura va a estar en constante cambio, se plantea la idea general de esqueleto de html
</commit_message>
<xml_diff>
--- a/Documentacion de RedSocial.docx
+++ b/Documentacion de RedSocial.docx
@@ -75,21 +75,7 @@
             <w:rStyle w:val="Hipervnculo"/>
             <w:lang w:val="es-MX"/>
           </w:rPr>
-          <w:t>https://github.com/AlexNocua/Aplicacion-Web-con-python-</w:t>
-        </w:r>
-        <w:r>
-          <w:rPr>
-            <w:rStyle w:val="Hipervnculo"/>
-            <w:lang w:val="es-MX"/>
-          </w:rPr>
-          <w:t>Flask</w:t>
-        </w:r>
-        <w:r>
-          <w:rPr>
-            <w:rStyle w:val="Hipervnculo"/>
-            <w:lang w:val="es-MX"/>
-          </w:rPr>
-          <w:t>-</w:t>
+          <w:t>https://github.com/AlexNocua/Aplicacion-Web-con-python-Flask-</w:t>
         </w:r>
       </w:hyperlink>
     </w:p>
@@ -448,6 +434,7 @@
       </w:pPr>
       <w:r>
         <w:rPr>
+          <w:noProof/>
           <w:lang w:val="es-MX"/>
         </w:rPr>
         <w:drawing>
@@ -551,6 +538,7 @@
       </w:pPr>
       <w:r>
         <w:rPr>
+          <w:noProof/>
           <w:lang w:val="es-MX"/>
         </w:rPr>
         <w:lastRenderedPageBreak/>
@@ -821,6 +809,7 @@
       </w:pPr>
       <w:r>
         <w:rPr>
+          <w:noProof/>
           <w:lang w:val="es-MX"/>
         </w:rPr>
         <w:drawing>
@@ -1015,6 +1004,7 @@
       </w:pPr>
       <w:r>
         <w:rPr>
+          <w:noProof/>
           <w:lang w:val="es-MX"/>
         </w:rPr>
         <w:drawing>
@@ -1196,10 +1186,7 @@
       <w:proofErr w:type="spellEnd"/>
       <w:proofErr w:type="gramEnd"/>
       <w:r>
-        <w:t xml:space="preserve"> "</w:t>
-      </w:r>
-      <w:r>
-        <w:t xml:space="preserve">correo de cuenta de </w:t>
+        <w:t xml:space="preserve"> "correo de cuenta de </w:t>
       </w:r>
       <w:proofErr w:type="spellStart"/>
       <w:r>
@@ -1231,6 +1218,9 @@
     </w:p>
     <w:p>
       <w:r>
+        <w:rPr>
+          <w:noProof/>
+        </w:rPr>
         <w:drawing>
           <wp:inline distT="0" distB="0" distL="0" distR="0" wp14:anchorId="59A38024" wp14:editId="7077DB2A">
             <wp:extent cx="2065199" cy="312447"/>
@@ -1328,25 +1318,7 @@
             <w:bCs/>
             <w:lang w:val="es-MX"/>
           </w:rPr>
-          <w:t>https://github.com/AlexNocua/Aplicacion-Web-con-python-</w:t>
-        </w:r>
-        <w:r>
-          <w:rPr>
-            <w:rStyle w:val="Hipervnculo"/>
-            <w:b/>
-            <w:bCs/>
-            <w:lang w:val="es-MX"/>
-          </w:rPr>
-          <w:t>Flask</w:t>
-        </w:r>
-        <w:r>
-          <w:rPr>
-            <w:rStyle w:val="Hipervnculo"/>
-            <w:b/>
-            <w:bCs/>
-            <w:lang w:val="es-MX"/>
-          </w:rPr>
-          <w:t>-</w:t>
+          <w:t>https://github.com/AlexNocua/Aplicacion-Web-con-python-Flask-</w:t>
         </w:r>
       </w:hyperlink>
       <w:r>
@@ -1463,14 +1435,9 @@
       <w:r>
         <w:t xml:space="preserve"> </w:t>
       </w:r>
-      <w:proofErr w:type="spellStart"/>
       <w:proofErr w:type="gramStart"/>
       <w:r>
-        <w:t>add</w:t>
-      </w:r>
-      <w:proofErr w:type="spellEnd"/>
-      <w:r>
-        <w:t xml:space="preserve"> .</w:t>
+        <w:t>add .</w:t>
       </w:r>
       <w:proofErr w:type="gramEnd"/>
       <w:r>
@@ -1541,6 +1508,9 @@
         </w:rPr>
       </w:pPr>
       <w:r>
+        <w:rPr>
+          <w:noProof/>
+        </w:rPr>
         <w:drawing>
           <wp:inline distT="0" distB="0" distL="0" distR="0" wp14:anchorId="5AA00FB2" wp14:editId="648C79DD">
             <wp:extent cx="5612130" cy="1130935"/>
@@ -1591,10 +1561,7 @@
         <w:jc w:val="both"/>
       </w:pPr>
       <w:r>
-        <w:t>Retomando lo anterior clonamos el proyecto dentro de la carpeta que crearon, esta clonación va a crear otra carpeta dentro de ella</w:t>
-      </w:r>
-      <w:r>
-        <w:t xml:space="preserve"> que es donde se van a almacenar las configuraciones de </w:t>
+        <w:t xml:space="preserve">Retomando lo anterior clonamos el proyecto dentro de la carpeta que crearon, esta clonación va a crear otra carpeta dentro de ella que es donde se van a almacenar las configuraciones de </w:t>
       </w:r>
       <w:proofErr w:type="spellStart"/>
       <w:r>
@@ -1611,6 +1578,9 @@
         <w:jc w:val="center"/>
       </w:pPr>
       <w:r>
+        <w:rPr>
+          <w:noProof/>
+        </w:rPr>
         <w:lastRenderedPageBreak/>
         <w:drawing>
           <wp:inline distT="0" distB="0" distL="0" distR="0" wp14:anchorId="0A0F1C32" wp14:editId="00B9709A">
@@ -1658,6 +1628,9 @@
         <w:jc w:val="center"/>
       </w:pPr>
       <w:r>
+        <w:rPr>
+          <w:noProof/>
+        </w:rPr>
         <w:drawing>
           <wp:inline distT="0" distB="0" distL="0" distR="0" wp14:anchorId="65216D87" wp14:editId="4E73CCFA">
             <wp:extent cx="5555461" cy="731583"/>
@@ -1812,6 +1785,7 @@
       </w:pPr>
       <w:r>
         <w:rPr>
+          <w:noProof/>
           <w:lang w:val="es-MX"/>
         </w:rPr>
         <w:drawing>
@@ -1881,6 +1855,7 @@
     </w:p>
     <w:p>
       <w:pPr>
+        <w:jc w:val="center"/>
         <w:rPr>
           <w:lang w:val="es-MX"/>
         </w:rPr>
@@ -1908,6 +1883,14 @@
     </w:p>
     <w:p>
       <w:pPr>
+        <w:jc w:val="center"/>
+        <w:rPr>
+          <w:lang w:val="es-MX"/>
+        </w:rPr>
+      </w:pPr>
+    </w:p>
+    <w:p>
+      <w:pPr>
         <w:rPr>
           <w:lang w:val="es-MX"/>
         </w:rPr>
@@ -1962,6 +1945,7 @@
       </w:pPr>
       <w:r>
         <w:rPr>
+          <w:noProof/>
           <w:lang w:val="es-MX"/>
         </w:rPr>
         <w:drawing>
@@ -2025,6 +2009,7 @@
         <w:rPr>
           <w:lang w:val="es-MX"/>
         </w:rPr>
+        <w:lastRenderedPageBreak/>
         <w:t>Esto va a crear una carpeta dentro de nuestra carpeta de repositorio que va a tener las siguientes informaciones:</w:t>
       </w:r>
     </w:p>
@@ -2037,9 +2022,9 @@
       </w:pPr>
       <w:r>
         <w:rPr>
-          <w:lang w:val="es-MX"/>
-        </w:rPr>
-        <w:lastRenderedPageBreak/>
+          <w:noProof/>
+          <w:lang w:val="es-MX"/>
+        </w:rPr>
         <w:drawing>
           <wp:inline distT="0" distB="0" distL="0" distR="0" wp14:anchorId="36856A6B" wp14:editId="37505E91">
             <wp:extent cx="1722269" cy="3779848"/>
@@ -2164,6 +2149,7 @@
       </w:pPr>
       <w:r>
         <w:rPr>
+          <w:noProof/>
           <w:lang w:val="es-MX"/>
         </w:rPr>
         <w:drawing>
@@ -2588,7 +2574,6 @@
     </w:p>
     <w:p>
       <w:r>
-        <w:lastRenderedPageBreak/>
         <w:t xml:space="preserve">O podemos buscar directamente </w:t>
       </w:r>
       <w:proofErr w:type="spellStart"/>
@@ -2628,6 +2613,9 @@
         <w:jc w:val="center"/>
       </w:pPr>
       <w:r>
+        <w:rPr>
+          <w:noProof/>
+        </w:rPr>
         <w:drawing>
           <wp:inline distT="0" distB="0" distL="0" distR="0" wp14:anchorId="1BE29CD8" wp14:editId="75E93F31">
             <wp:extent cx="5143779" cy="2275066"/>
@@ -2691,6 +2679,9 @@
         </w:rPr>
       </w:pPr>
       <w:r>
+        <w:rPr>
+          <w:noProof/>
+        </w:rPr>
         <w:drawing>
           <wp:inline distT="0" distB="0" distL="0" distR="0" wp14:anchorId="6AAE7455" wp14:editId="03A45FB5">
             <wp:extent cx="5612130" cy="2261870"/>
@@ -2755,6 +2746,9 @@
         <w:jc w:val="center"/>
       </w:pPr>
       <w:r>
+        <w:rPr>
+          <w:noProof/>
+        </w:rPr>
         <w:drawing>
           <wp:inline distT="0" distB="0" distL="0" distR="0" wp14:anchorId="3D9B02ED" wp14:editId="303D6A9E">
             <wp:extent cx="3493807" cy="1873405"/>
@@ -2797,6 +2791,7 @@
         <w:jc w:val="center"/>
       </w:pPr>
       <w:r>
+        <w:lastRenderedPageBreak/>
         <w:t>Creación de archivo básico y ejecución por terminal para habilitar puerto.</w:t>
       </w:r>
     </w:p>
@@ -2806,6 +2801,9 @@
         <w:jc w:val="center"/>
       </w:pPr>
       <w:r>
+        <w:rPr>
+          <w:noProof/>
+        </w:rPr>
         <w:drawing>
           <wp:inline distT="0" distB="0" distL="0" distR="0" wp14:anchorId="5132D80B" wp14:editId="67497BCF">
             <wp:extent cx="3978183" cy="1956683"/>
@@ -2851,6 +2849,87 @@
         <w:t>Muestra y código de la documentación.</w:t>
       </w:r>
     </w:p>
+    <w:p>
+      <w:pPr>
+        <w:jc w:val="center"/>
+      </w:pPr>
+    </w:p>
+    <w:p>
+      <w:r>
+        <w:t>Inicialización del proyecto:</w:t>
+      </w:r>
+    </w:p>
+    <w:p>
+      <w:r>
+        <w:t>Se utiliza el intérprete de Python y se ejecuta la siguiente instrucción.</w:t>
+      </w:r>
+    </w:p>
+    <w:p>
+      <w:proofErr w:type="spellStart"/>
+      <w:proofErr w:type="gramStart"/>
+      <w:r>
+        <w:t>python</w:t>
+      </w:r>
+      <w:proofErr w:type="spellEnd"/>
+      <w:r>
+        <w:t xml:space="preserve"> .</w:t>
+      </w:r>
+      <w:proofErr w:type="gramEnd"/>
+      <w:r>
+        <w:t>\app\app.py</w:t>
+      </w:r>
+    </w:p>
+    <w:p>
+      <w:r>
+        <w:drawing>
+          <wp:inline distT="0" distB="0" distL="0" distR="0" wp14:anchorId="257AF11A" wp14:editId="1051893E">
+            <wp:extent cx="5154930" cy="670759"/>
+            <wp:effectExtent l="0" t="0" r="7620" b="0"/>
+            <wp:docPr id="17" name="Imagen 17"/>
+            <wp:cNvGraphicFramePr>
+              <a:graphicFrameLocks xmlns:a="http://schemas.openxmlformats.org/drawingml/2006/main" noChangeAspect="1"/>
+            </wp:cNvGraphicFramePr>
+            <a:graphic xmlns:a="http://schemas.openxmlformats.org/drawingml/2006/main">
+              <a:graphicData uri="http://schemas.openxmlformats.org/drawingml/2006/picture">
+                <pic:pic xmlns:pic="http://schemas.openxmlformats.org/drawingml/2006/picture">
+                  <pic:nvPicPr>
+                    <pic:cNvPr id="1" name=""/>
+                    <pic:cNvPicPr/>
+                  </pic:nvPicPr>
+                  <pic:blipFill>
+                    <a:blip r:embed="rId24"/>
+                    <a:stretch>
+                      <a:fillRect/>
+                    </a:stretch>
+                  </pic:blipFill>
+                  <pic:spPr>
+                    <a:xfrm>
+                      <a:off x="0" y="0"/>
+                      <a:ext cx="5206859" cy="677516"/>
+                    </a:xfrm>
+                    <a:prstGeom prst="rect">
+                      <a:avLst/>
+                    </a:prstGeom>
+                  </pic:spPr>
+                </pic:pic>
+              </a:graphicData>
+            </a:graphic>
+          </wp:inline>
+        </w:drawing>
+      </w:r>
+    </w:p>
+    <w:p>
+      <w:pPr>
+        <w:rPr>
+          <w:u w:val="single"/>
+        </w:rPr>
+      </w:pPr>
+      <w:r>
+        <w:t>Muestra de creación del servidor.</w:t>
+      </w:r>
+    </w:p>
+    <w:p/>
+    <w:p/>
     <w:p>
       <w:pPr>
         <w:jc w:val="center"/>

</xml_diff>